<commit_message>
updated 2.0 and 3.0 plans
</commit_message>
<xml_diff>
--- a/docs/0xdata_H2O_Algorithms.docx
+++ b/docs/0xdata_H2O_Algorithms.docx
@@ -585,7 +585,14 @@
                                     <w:color w:val="262626" w:themeColor="text1" w:themeTint="D9"/>
                                     <w:sz w:val="24"/>
                                   </w:rPr>
-                                  <w:t>July 17, 2013</w:t>
+                                  <w:t>October 10</w:t>
+                                </w:r>
+                                <w:r>
+                                  <w:rPr>
+                                    <w:color w:val="262626" w:themeColor="text1" w:themeTint="D9"/>
+                                    <w:sz w:val="24"/>
+                                  </w:rPr>
+                                  <w:t>, 2013</w:t>
                                 </w:r>
                               </w:p>
                             </w:txbxContent>
@@ -623,6 +630,7 @@
                             <w:dataBinding w:prefixMappings="xmlns:ns0='http://schemas.openxmlformats.org/package/2006/metadata/core-properties' xmlns:ns1='http://purl.org/dc/elements/1.1/'" w:xpath="/ns0:coreProperties[1]/ns1:title[1]" w:storeItemID="{6C3C8BC8-F283-45AE-878A-BAB7291924A1}"/>
                             <w:text/>
                           </w:sdtPr>
+                          <w:sdtEndPr/>
                           <w:sdtContent>
                             <w:p>
                               <w:pPr>
@@ -657,7 +665,14 @@
                               <w:color w:val="262626" w:themeColor="text1" w:themeTint="D9"/>
                               <w:sz w:val="24"/>
                             </w:rPr>
-                            <w:t>July 17, 2013</w:t>
+                            <w:t>October 10</w:t>
+                          </w:r>
+                          <w:r>
+                            <w:rPr>
+                              <w:color w:val="262626" w:themeColor="text1" w:themeTint="D9"/>
+                              <w:sz w:val="24"/>
+                            </w:rPr>
+                            <w:t>, 2013</w:t>
                           </w:r>
                         </w:p>
                       </w:txbxContent>
@@ -709,13 +724,29 @@
         <w:t xml:space="preserve"> </w:t>
       </w:r>
       <w:r>
-        <w:t xml:space="preserve">H2O is an open source math &amp; machine learning engine for big data that brings distribution and parallelism to powerful algorithms while keeping the widely used languages of R and JSON as an API. </w:t>
+        <w:t xml:space="preserve">H2O is an open source math &amp; </w:t>
+      </w:r>
+      <w:proofErr w:type="gramStart"/>
+      <w:r>
+        <w:t>machine learning</w:t>
+      </w:r>
+      <w:proofErr w:type="gramEnd"/>
+      <w:r>
+        <w:t xml:space="preserve"> engine for big data that brings distribution and parallelism to powerful algorithms while keeping the widely used languages of R and JSON as an API. </w:t>
       </w:r>
       <w:r>
         <w:t xml:space="preserve"> H2O brings and e</w:t>
       </w:r>
       <w:r>
-        <w:t xml:space="preserve">legant lego-like </w:t>
+        <w:t xml:space="preserve">legant </w:t>
+      </w:r>
+      <w:proofErr w:type="spellStart"/>
+      <w:r>
+        <w:t>lego</w:t>
+      </w:r>
+      <w:proofErr w:type="spellEnd"/>
+      <w:r>
+        <w:t xml:space="preserve">-like </w:t>
       </w:r>
       <w:r>
         <w:t>infrastructure that brings fine-</w:t>
@@ -1244,6 +1275,7 @@
           <w:szCs w:val="20"/>
         </w:rPr>
       </w:pPr>
+      <w:proofErr w:type="spellStart"/>
       <w:r>
         <w:rPr>
           <w:rFonts w:ascii="Times" w:hAnsi="Times" w:cs="Times New Roman"/>
@@ -1251,13 +1283,7 @@
         </w:rPr>
         <w:t>GLMNet</w:t>
       </w:r>
-      <w:r>
-        <w:rPr>
-          <w:rFonts w:ascii="Times" w:hAnsi="Times" w:cs="Times New Roman"/>
-          <w:szCs w:val="20"/>
-        </w:rPr>
-        <w:t>,</w:t>
-      </w:r>
+      <w:proofErr w:type="spellEnd"/>
     </w:p>
     <w:p>
       <w:pPr>
@@ -1294,8 +1320,17 @@
           <w:rFonts w:ascii="Times" w:hAnsi="Times" w:cs="Times New Roman"/>
           <w:szCs w:val="20"/>
         </w:rPr>
-        <w:t>Poisson, Gamma, Tweedie</w:t>
-      </w:r>
+        <w:t xml:space="preserve">Poisson, Gamma, </w:t>
+      </w:r>
+      <w:proofErr w:type="spellStart"/>
+      <w:r>
+        <w:rPr>
+          <w:rFonts w:ascii="Times" w:hAnsi="Times" w:cs="Times New Roman"/>
+          <w:szCs w:val="20"/>
+        </w:rPr>
+        <w:t>Tweedie</w:t>
+      </w:r>
+      <w:proofErr w:type="spellEnd"/>
     </w:p>
     <w:p>
       <w:pPr>
@@ -1800,7 +1835,7 @@
         <w:rPr>
           <w:b/>
         </w:rPr>
-        <w:t>TIME-SERIES</w:t>
+        <w:t>RECOMMENDATION</w:t>
       </w:r>
     </w:p>
     <w:p>
@@ -1824,7 +1859,7 @@
           <w:rFonts w:ascii="Times" w:hAnsi="Times" w:cs="Times New Roman"/>
           <w:szCs w:val="20"/>
         </w:rPr>
-        <w:t>ARIMA, ARMA Modeling</w:t>
+        <w:t xml:space="preserve">Collaborative Filtering, </w:t>
       </w:r>
     </w:p>
     <w:p>
@@ -1848,7 +1883,7 @@
           <w:rFonts w:ascii="Times" w:hAnsi="Times" w:cs="Times New Roman"/>
           <w:szCs w:val="20"/>
         </w:rPr>
-        <w:t>Forecasting</w:t>
+        <w:t>Alternating Least Squares</w:t>
       </w:r>
     </w:p>
     <w:p>
@@ -1862,14 +1897,7 @@
         <w:rPr>
           <w:b/>
         </w:rPr>
-        <w:t>DATA MUNGING</w:t>
-      </w:r>
-      <w:r>
-        <w:rPr>
-          <w:rFonts w:hint="eastAsia"/>
-          <w:b/>
-        </w:rPr>
-        <w:tab/>
+        <w:t>TIME-SERIES</w:t>
       </w:r>
     </w:p>
     <w:p>
@@ -1893,7 +1921,7 @@
           <w:rFonts w:ascii="Times" w:hAnsi="Times" w:cs="Times New Roman"/>
           <w:szCs w:val="20"/>
         </w:rPr>
-        <w:t>plyr</w:t>
+        <w:t>ARIMA, ARMA Modeling</w:t>
       </w:r>
     </w:p>
     <w:p>
@@ -1917,7 +1945,28 @@
           <w:rFonts w:ascii="Times" w:hAnsi="Times" w:cs="Times New Roman"/>
           <w:szCs w:val="20"/>
         </w:rPr>
-        <w:t>Integrated R-Environment</w:t>
+        <w:t>Forecasting</w:t>
+      </w:r>
+    </w:p>
+    <w:p>
+      <w:pPr>
+        <w:pStyle w:val="Heading3"/>
+        <w:rPr>
+          <w:b/>
+        </w:rPr>
+      </w:pPr>
+      <w:r>
+        <w:rPr>
+          <w:b/>
+        </w:rPr>
+        <w:t>DATA MUNGING</w:t>
+      </w:r>
+      <w:r>
+        <w:rPr>
+          <w:rFonts w:hint="eastAsia"/>
+          <w:b/>
+        </w:rPr>
+        <w:tab/>
       </w:r>
     </w:p>
     <w:p>
@@ -1936,13 +1985,22 @@
           <w:szCs w:val="20"/>
         </w:rPr>
       </w:pPr>
-      <w:r>
-        <w:rPr>
-          <w:rFonts w:ascii="Times" w:hAnsi="Times" w:cs="Times New Roman"/>
-          <w:szCs w:val="20"/>
-        </w:rPr>
-        <w:t>Slice, Log Transform</w:t>
-      </w:r>
+      <w:proofErr w:type="spellStart"/>
+      <w:r>
+        <w:rPr>
+          <w:rFonts w:ascii="Times" w:hAnsi="Times" w:cs="Times New Roman"/>
+          <w:szCs w:val="20"/>
+        </w:rPr>
+        <w:t>P</w:t>
+      </w:r>
+      <w:r>
+        <w:rPr>
+          <w:rFonts w:ascii="Times" w:hAnsi="Times" w:cs="Times New Roman"/>
+          <w:szCs w:val="20"/>
+        </w:rPr>
+        <w:t>lyr</w:t>
+      </w:r>
+      <w:proofErr w:type="spellEnd"/>
     </w:p>
     <w:p>
       <w:pPr>
@@ -1965,7 +2023,64 @@
           <w:rFonts w:ascii="Times" w:hAnsi="Times" w:cs="Times New Roman"/>
           <w:szCs w:val="20"/>
         </w:rPr>
-        <w:t>Anonymizing / Obfuscating (for personalized or confidential data)</w:t>
+        <w:t>Integrated R-Environment</w:t>
+      </w:r>
+    </w:p>
+    <w:p>
+      <w:pPr>
+        <w:pStyle w:val="ListParagraph"/>
+        <w:numPr>
+          <w:ilvl w:val="0"/>
+          <w:numId w:val="14"/>
+        </w:numPr>
+        <w:tabs>
+          <w:tab w:val="right" w:pos="90"/>
+        </w:tabs>
+        <w:ind w:hanging="1170"/>
+        <w:rPr>
+          <w:rFonts w:ascii="Times" w:hAnsi="Times" w:cs="Times New Roman"/>
+          <w:szCs w:val="20"/>
+        </w:rPr>
+      </w:pPr>
+      <w:r>
+        <w:rPr>
+          <w:rFonts w:ascii="Times" w:hAnsi="Times" w:cs="Times New Roman"/>
+          <w:szCs w:val="20"/>
+        </w:rPr>
+        <w:t>Slice, Log Transform</w:t>
+      </w:r>
+    </w:p>
+    <w:p>
+      <w:pPr>
+        <w:pStyle w:val="ListParagraph"/>
+        <w:numPr>
+          <w:ilvl w:val="0"/>
+          <w:numId w:val="14"/>
+        </w:numPr>
+        <w:tabs>
+          <w:tab w:val="right" w:pos="90"/>
+        </w:tabs>
+        <w:ind w:hanging="1170"/>
+        <w:rPr>
+          <w:rFonts w:ascii="Times" w:hAnsi="Times" w:cs="Times New Roman"/>
+          <w:szCs w:val="20"/>
+        </w:rPr>
+      </w:pPr>
+      <w:proofErr w:type="spellStart"/>
+      <w:r>
+        <w:rPr>
+          <w:rFonts w:ascii="Times" w:hAnsi="Times" w:cs="Times New Roman"/>
+          <w:szCs w:val="20"/>
+        </w:rPr>
+        <w:t>Anonymizing</w:t>
+      </w:r>
+      <w:proofErr w:type="spellEnd"/>
+      <w:r>
+        <w:rPr>
+          <w:rFonts w:ascii="Times" w:hAnsi="Times" w:cs="Times New Roman"/>
+          <w:szCs w:val="20"/>
+        </w:rPr>
+        <w:t xml:space="preserve"> / Obfuscating (for personalized or confidential data)</w:t>
       </w:r>
     </w:p>
     <w:p>
@@ -1981,28 +2096,7 @@
         </w:rPr>
       </w:pPr>
     </w:p>
-    <w:p>
-      <w:pPr>
-        <w:ind w:left="360"/>
-      </w:pPr>
-      <w:r>
-        <w:t xml:space="preserve"> </w:t>
-      </w:r>
-      <w:r>
-        <w:rPr>
-          <w:b/>
-        </w:rPr>
-        <w:t xml:space="preserve"> </w:t>
-      </w:r>
-      <w:r>
-        <w:rPr>
-          <w:b/>
-          <w:sz w:val="44"/>
-          <w:szCs w:val="44"/>
-        </w:rPr>
-        <w:t xml:space="preserve"> </w:t>
-      </w:r>
-    </w:p>
+    <w:p/>
     <w:p>
       <w:pPr>
         <w:tabs>
@@ -2037,8 +2131,8 @@
         <w:tblLook w:val="04A0" w:firstRow="1" w:lastRow="0" w:firstColumn="1" w:lastColumn="0" w:noHBand="0" w:noVBand="1"/>
       </w:tblPr>
       <w:tblGrid>
-        <w:gridCol w:w="4332"/>
-        <w:gridCol w:w="4344"/>
+        <w:gridCol w:w="4333"/>
+        <w:gridCol w:w="4343"/>
       </w:tblGrid>
       <w:tr>
         <w:trPr>
@@ -2217,7 +2311,21 @@
                 <w:sz w:val="18"/>
                 <w:szCs w:val="18"/>
               </w:rPr>
-              <w:t>GLM-Categorical, GBM, Perceptron</w:t>
+              <w:t xml:space="preserve">GLM-Categorical, GBM, </w:t>
+            </w:r>
+            <w:r>
+              <w:rPr>
+                <w:sz w:val="18"/>
+                <w:szCs w:val="18"/>
+              </w:rPr>
+              <w:t>PCA, Summary</w:t>
+            </w:r>
+            <w:r>
+              <w:rPr>
+                <w:sz w:val="18"/>
+                <w:szCs w:val="18"/>
+              </w:rPr>
+              <w:t>, R</w:t>
             </w:r>
           </w:p>
         </w:tc>
@@ -2276,7 +2384,21 @@
                 <w:sz w:val="18"/>
                 <w:szCs w:val="18"/>
               </w:rPr>
-              <w:t>GLM-Sparse, RBM, SVM</w:t>
+              <w:t>ADMM, GLM-Sparse</w:t>
+            </w:r>
+            <w:r>
+              <w:rPr>
+                <w:sz w:val="18"/>
+                <w:szCs w:val="18"/>
+              </w:rPr>
+              <w:t>, SVM</w:t>
+            </w:r>
+            <w:r>
+              <w:rPr>
+                <w:sz w:val="18"/>
+                <w:szCs w:val="18"/>
+              </w:rPr>
+              <w:t>, Deep Learning</w:t>
             </w:r>
           </w:p>
         </w:tc>
@@ -2330,15 +2452,36 @@
                 <w:szCs w:val="18"/>
               </w:rPr>
             </w:pPr>
+            <w:proofErr w:type="spellStart"/>
             <w:r>
               <w:rPr>
                 <w:sz w:val="18"/>
                 <w:szCs w:val="18"/>
               </w:rPr>
-              <w:t>Anonymizing</w:t>
+              <w:t>Adhoc</w:t>
             </w:r>
-            <w:bookmarkStart w:id="0" w:name="_GoBack"/>
-            <w:bookmarkEnd w:id="0"/>
+            <w:proofErr w:type="spellEnd"/>
+            <w:r>
+              <w:rPr>
+                <w:sz w:val="18"/>
+                <w:szCs w:val="18"/>
+              </w:rPr>
+              <w:t xml:space="preserve"> Analytics, </w:t>
+            </w:r>
+            <w:r>
+              <w:rPr>
+                <w:sz w:val="18"/>
+                <w:szCs w:val="18"/>
+              </w:rPr>
+              <w:t>Unbalanced &amp; Streaming</w:t>
+            </w:r>
+            <w:r>
+              <w:rPr>
+                <w:sz w:val="18"/>
+                <w:szCs w:val="18"/>
+              </w:rPr>
+              <w:t xml:space="preserve"> Data</w:t>
+            </w:r>
           </w:p>
         </w:tc>
       </w:tr>
@@ -2350,6 +2493,8 @@
           <w:sz w:val="22"/>
         </w:rPr>
       </w:pPr>
+      <w:bookmarkStart w:id="0" w:name="_GoBack"/>
+      <w:bookmarkEnd w:id="0"/>
     </w:p>
     <w:sectPr>
       <w:headerReference w:type="default" r:id="rId11"/>
@@ -5898,7 +6043,7 @@
 </file>
 
 <file path=customXml/itemProps1.xml><?xml version="1.0" encoding="utf-8"?>
-<ds:datastoreItem xmlns:ds="http://schemas.openxmlformats.org/officeDocument/2006/customXml" ds:itemID="{2F0FB2EE-11AA-D64D-883F-53008A707978}">
+<ds:datastoreItem xmlns:ds="http://schemas.openxmlformats.org/officeDocument/2006/customXml" ds:itemID="{AF9D4ED2-5E2A-AC40-9D9C-782528192016}">
   <ds:schemaRefs>
     <ds:schemaRef ds:uri="http://schemas.openxmlformats.org/officeDocument/2006/bibliography"/>
   </ds:schemaRefs>

</xml_diff>